<commit_message>
fix: close 4 consultor security gaps (RLS + API + school scoping)
- Add RLS INSERT/UPDATE/DELETE policies on assessment_templates (admin-only),
  news_articles (admin + community_manager), and contratos (admin-only)
- Remove consultor from news API allowed roles (pages/api/admin/news.ts)
- Add school scoping for consultor in transversal context API — validates
  against consultant_assignments instead of granting admin-equivalent access
- Update auth_is_assessment_admin() DB function to admin-only
- Add QA seed data and updated QA tester guide

Fixes: QA bugs PB-7, PB-8, PB-10, SS-3

Co-Authored-By: Claude Opus 4.6 <noreply@anthropic.com>
</commit_message>
<xml_diff>
--- a/docs/qa-system/GUIA_QA_TESTER.docx
+++ b/docs/qa-system/GUIA_QA_TESTER.docx
@@ -685,159 +685,143 @@
                 <w:sz w:val="18"/>
                 <w:szCs w:val="18"/>
               </w:rPr>
-              <w:t xml:space="preserve">docente-noschool</w:t>
-            </w:r>
+              <w:t>docente-noschool.qa@fne.cl</w:t>
+            </w:r>
+          </w:p>
+        </w:tc>
+        <w:tc>
+          <w:tcPr>
+            <w:tcW w:type="dxa" w:w="2800"/>
+            <w:tcBorders>
+              <w:top w:val="single" w:color="BDC3C7" w:sz="1"/>
+              <w:left w:val="single" w:color="BDC3C7" w:sz="1"/>
+              <w:bottom w:val="single" w:color="BDC3C7" w:sz="1"/>
+              <w:right w:val="single" w:color="BDC3C7" w:sz="1"/>
+            </w:tcBorders>
+            <w:shd w:fill="FFFFFF" w:val="clear"/>
+            <w:tcMar>
+              <w:top w:type="dxa" w:w="80"/>
+              <w:left w:type="dxa" w:w="120"/>
+              <w:bottom w:type="dxa" w:w="80"/>
+              <w:right w:type="dxa" w:w="120"/>
+            </w:tcMar>
+            <w:vAlign w:val="center"/>
+          </w:tcPr>
+          <w:p>
+            <w:pPr>
+              <w:jc w:val="left"/>
+            </w:pPr>
+            <w:r>
+              <w:rPr>
+                <w:rFonts w:ascii="Arial" w:cs="Arial" w:eastAsia="Arial" w:hAnsi="Arial"/>
+                <w:b w:val="false"/>
+                <w:bCs w:val="false"/>
+                <w:color w:val="2C3E50"/>
+                <w:sz w:val="20"/>
+                <w:szCs w:val="20"/>
+              </w:rPr>
+              <w:t xml:space="preserve">TestQA2026!</w:t>
+            </w:r>
+          </w:p>
+        </w:tc>
+        <w:tc>
+          <w:tcPr>
+            <w:tcW w:type="dxa" w:w="1880"/>
+            <w:tcBorders>
+              <w:top w:val="single" w:color="BDC3C7" w:sz="1"/>
+              <w:left w:val="single" w:color="BDC3C7" w:sz="1"/>
+              <w:bottom w:val="single" w:color="BDC3C7" w:sz="1"/>
+              <w:right w:val="single" w:color="BDC3C7" w:sz="1"/>
+            </w:tcBorders>
+            <w:shd w:fill="FFFFFF" w:val="clear"/>
+            <w:tcMar>
+              <w:top w:type="dxa" w:w="80"/>
+              <w:left w:type="dxa" w:w="120"/>
+              <w:bottom w:type="dxa" w:w="80"/>
+              <w:right w:type="dxa" w:w="120"/>
+            </w:tcMar>
+            <w:vAlign w:val="center"/>
+          </w:tcPr>
+          <w:p>
+            <w:pPr>
+              <w:jc w:val="left"/>
+            </w:pPr>
+            <w:r>
+              <w:rPr>
+                <w:rFonts w:ascii="Arial" w:cs="Arial" w:eastAsia="Arial" w:hAnsi="Arial"/>
+                <w:b w:val="false"/>
+                <w:bCs w:val="false"/>
+                <w:color w:val="2C3E50"/>
+                <w:sz w:val="20"/>
+                <w:szCs w:val="20"/>
+              </w:rPr>
+              <w:t xml:space="preserve">Docente sin colegio</w:t>
+            </w:r>
+          </w:p>
+        </w:tc>
+        <w:tc>
+          <w:tcPr>
+            <w:tcW w:type="dxa" w:w="1880"/>
+            <w:tcBorders>
+              <w:top w:val="single" w:color="BDC3C7" w:sz="1"/>
+              <w:left w:val="single" w:color="BDC3C7" w:sz="1"/>
+              <w:bottom w:val="single" w:color="BDC3C7" w:sz="1"/>
+              <w:right w:val="single" w:color="BDC3C7" w:sz="1"/>
+            </w:tcBorders>
+            <w:shd w:fill="FFFFFF" w:val="clear"/>
+            <w:tcMar>
+              <w:top w:type="dxa" w:w="80"/>
+              <w:left w:type="dxa" w:w="120"/>
+              <w:bottom w:type="dxa" w:w="80"/>
+              <w:right w:type="dxa" w:w="120"/>
+            </w:tcMar>
+            <w:vAlign w:val="center"/>
+          </w:tcPr>
+          <w:p>
+            <w:pPr>
+              <w:jc w:val="left"/>
+            </w:pPr>
+            <w:r>
+              <w:rPr>
+                <w:rFonts w:ascii="Arial" w:cs="Arial" w:eastAsia="Arial" w:hAnsi="Arial"/>
+                <w:b w:val="false"/>
+                <w:bCs w:val="false"/>
+                <w:color w:val="2C3E50"/>
+                <w:sz w:val="20"/>
+                <w:szCs w:val="20"/>
+              </w:rPr>
+              <w:t xml:space="preserve">Solo para EC-01</w:t>
+            </w:r>
+          </w:p>
+        </w:tc>
+      </w:tr>
+      <w:tr>
+        <w:tc>
+          <w:tcPr>
+            <w:tcW w:type="dxa" w:w="2800"/>
+            <w:tcBorders>
+              <w:top w:val="single" w:color="BDC3C7" w:sz="1"/>
+              <w:left w:val="single" w:color="BDC3C7" w:sz="1"/>
+              <w:bottom w:val="single" w:color="BDC3C7" w:sz="1"/>
+              <w:right w:val="single" w:color="BDC3C7" w:sz="1"/>
+            </w:tcBorders>
+            <w:shd w:fill="F2F3F4" w:val="clear"/>
+            <w:tcMar>
+              <w:top w:type="dxa" w:w="80"/>
+              <w:left w:type="dxa" w:w="120"/>
+              <w:bottom w:type="dxa" w:w="80"/>
+              <w:right w:type="dxa" w:w="120"/>
+            </w:tcMar>
+            <w:vAlign w:val="center"/>
+          </w:tcPr>
+          <w:p>
             <w:r>
               <w:rPr>
                 <w:rFonts w:ascii="Arial" w:cs="Arial" w:eastAsia="Arial" w:hAnsi="Arial"/>
                 <w:sz w:val="18"/>
                 <w:szCs w:val="18"/>
               </w:rPr>
-              <w:t xml:space="preserve">.qa@fne.cl</w:t>
-            </w:r>
-          </w:p>
-        </w:tc>
-        <w:tc>
-          <w:tcPr>
-            <w:tcW w:type="dxa" w:w="2800"/>
-            <w:tcBorders>
-              <w:top w:val="single" w:color="BDC3C7" w:sz="1"/>
-              <w:left w:val="single" w:color="BDC3C7" w:sz="1"/>
-              <w:bottom w:val="single" w:color="BDC3C7" w:sz="1"/>
-              <w:right w:val="single" w:color="BDC3C7" w:sz="1"/>
-            </w:tcBorders>
-            <w:shd w:fill="FFFFFF" w:val="clear"/>
-            <w:tcMar>
-              <w:top w:type="dxa" w:w="80"/>
-              <w:left w:type="dxa" w:w="120"/>
-              <w:bottom w:type="dxa" w:w="80"/>
-              <w:right w:type="dxa" w:w="120"/>
-            </w:tcMar>
-            <w:vAlign w:val="center"/>
-          </w:tcPr>
-          <w:p>
-            <w:pPr>
-              <w:jc w:val="left"/>
-            </w:pPr>
-            <w:r>
-              <w:rPr>
-                <w:rFonts w:ascii="Arial" w:cs="Arial" w:eastAsia="Arial" w:hAnsi="Arial"/>
-                <w:b w:val="false"/>
-                <w:bCs w:val="false"/>
-                <w:color w:val="2C3E50"/>
-                <w:sz w:val="20"/>
-                <w:szCs w:val="20"/>
-              </w:rPr>
-              <w:t xml:space="preserve">TestQA2026!</w:t>
-            </w:r>
-          </w:p>
-        </w:tc>
-        <w:tc>
-          <w:tcPr>
-            <w:tcW w:type="dxa" w:w="1880"/>
-            <w:tcBorders>
-              <w:top w:val="single" w:color="BDC3C7" w:sz="1"/>
-              <w:left w:val="single" w:color="BDC3C7" w:sz="1"/>
-              <w:bottom w:val="single" w:color="BDC3C7" w:sz="1"/>
-              <w:right w:val="single" w:color="BDC3C7" w:sz="1"/>
-            </w:tcBorders>
-            <w:shd w:fill="FFFFFF" w:val="clear"/>
-            <w:tcMar>
-              <w:top w:type="dxa" w:w="80"/>
-              <w:left w:type="dxa" w:w="120"/>
-              <w:bottom w:type="dxa" w:w="80"/>
-              <w:right w:type="dxa" w:w="120"/>
-            </w:tcMar>
-            <w:vAlign w:val="center"/>
-          </w:tcPr>
-          <w:p>
-            <w:pPr>
-              <w:jc w:val="left"/>
-            </w:pPr>
-            <w:r>
-              <w:rPr>
-                <w:rFonts w:ascii="Arial" w:cs="Arial" w:eastAsia="Arial" w:hAnsi="Arial"/>
-                <w:b w:val="false"/>
-                <w:bCs w:val="false"/>
-                <w:color w:val="2C3E50"/>
-                <w:sz w:val="20"/>
-                <w:szCs w:val="20"/>
-              </w:rPr>
-              <w:t xml:space="preserve">Docente sin colegio</w:t>
-            </w:r>
-          </w:p>
-        </w:tc>
-        <w:tc>
-          <w:tcPr>
-            <w:tcW w:type="dxa" w:w="1880"/>
-            <w:tcBorders>
-              <w:top w:val="single" w:color="BDC3C7" w:sz="1"/>
-              <w:left w:val="single" w:color="BDC3C7" w:sz="1"/>
-              <w:bottom w:val="single" w:color="BDC3C7" w:sz="1"/>
-              <w:right w:val="single" w:color="BDC3C7" w:sz="1"/>
-            </w:tcBorders>
-            <w:shd w:fill="FFFFFF" w:val="clear"/>
-            <w:tcMar>
-              <w:top w:type="dxa" w:w="80"/>
-              <w:left w:type="dxa" w:w="120"/>
-              <w:bottom w:type="dxa" w:w="80"/>
-              <w:right w:type="dxa" w:w="120"/>
-            </w:tcMar>
-            <w:vAlign w:val="center"/>
-          </w:tcPr>
-          <w:p>
-            <w:pPr>
-              <w:jc w:val="left"/>
-            </w:pPr>
-            <w:r>
-              <w:rPr>
-                <w:rFonts w:ascii="Arial" w:cs="Arial" w:eastAsia="Arial" w:hAnsi="Arial"/>
-                <w:b w:val="false"/>
-                <w:bCs w:val="false"/>
-                <w:color w:val="2C3E50"/>
-                <w:sz w:val="20"/>
-                <w:szCs w:val="20"/>
-              </w:rPr>
-              <w:t xml:space="preserve">Solo para EC-01</w:t>
-            </w:r>
-          </w:p>
-        </w:tc>
-      </w:tr>
-      <w:tr>
-        <w:tc>
-          <w:tcPr>
-            <w:tcW w:type="dxa" w:w="2800"/>
-            <w:tcBorders>
-              <w:top w:val="single" w:color="BDC3C7" w:sz="1"/>
-              <w:left w:val="single" w:color="BDC3C7" w:sz="1"/>
-              <w:bottom w:val="single" w:color="BDC3C7" w:sz="1"/>
-              <w:right w:val="single" w:color="BDC3C7" w:sz="1"/>
-            </w:tcBorders>
-            <w:shd w:fill="F2F3F4" w:val="clear"/>
-            <w:tcMar>
-              <w:top w:type="dxa" w:w="80"/>
-              <w:left w:type="dxa" w:w="120"/>
-              <w:bottom w:type="dxa" w:w="80"/>
-              <w:right w:type="dxa" w:w="120"/>
-            </w:tcMar>
-            <w:vAlign w:val="center"/>
-          </w:tcPr>
-          <w:p>
-            <w:r>
-              <w:rPr>
-                <w:rFonts w:ascii="Arial" w:cs="Arial" w:eastAsia="Arial" w:hAnsi="Arial"/>
-                <w:sz w:val="18"/>
-                <w:szCs w:val="18"/>
-              </w:rPr>
-              <w:t xml:space="preserve">docente-multirole</w:t>
-            </w:r>
-            <w:r>
-              <w:rPr>
-                <w:rFonts w:ascii="Arial" w:cs="Arial" w:eastAsia="Arial" w:hAnsi="Arial"/>
-                <w:sz w:val="18"/>
-                <w:szCs w:val="18"/>
-              </w:rPr>
-              <w:t xml:space="preserve">.qa@fne.cl</w:t>
+              <w:t>docente-multirole.qa@fne.cl</w:t>
             </w:r>
           </w:p>
         </w:tc>
@@ -6041,6 +6025,710 @@
       <w:pPr>
         <w:spacing w:before="200" w:after="200"/>
       </w:pPr>
+    </w:p>
+    <w:p>
+      <w:pPr>
+        <w:spacing w:before="200" w:after="200"/>
+      </w:pPr>
+    </w:p>
+    <w:p>
+      <w:pPr>
+        <w:spacing w:before="400" w:after="200"/>
+      </w:pPr>
+      <w:r>
+        <w:rPr>
+          <w:rFonts w:ascii="Arial" w:cs="Arial" w:eastAsia="Arial" w:hAnsi="Arial"/>
+          <w:b/>
+          <w:bCs/>
+          <w:color w:val="1B4F72"/>
+          <w:sz w:val="32"/>
+          <w:szCs w:val="32"/>
+        </w:rPr>
+        <w:t xml:space="preserve">9. Pruebas del Rol Consultor</w:t>
+      </w:r>
+    </w:p>
+    <w:p>
+      <w:pPr>
+        <w:spacing w:after="200"/>
+      </w:pPr>
+      <w:r>
+        <w:rPr>
+          <w:rFonts w:ascii="Arial" w:cs="Arial" w:eastAsia="Arial" w:hAnsi="Arial"/>
+          <w:color w:val="2C3E50"/>
+          <w:sz w:val="22"/>
+          <w:szCs w:val="22"/>
+        </w:rPr>
+        <w:t xml:space="preserve">Además de las pruebas para docentes, el sistema incluye 61 escenarios específicos para el rol de Consultor. Los consultores tienen acceso a funciones de monitoreo y evaluación de escuelas, pero NO tienen permisos de administrador.</w:t>
+      </w:r>
+    </w:p>
+    <w:p>
+      <w:pPr>
+        <w:spacing w:before="200" w:after="100"/>
+      </w:pPr>
+      <w:r>
+        <w:rPr>
+          <w:rFonts w:ascii="Arial" w:cs="Arial" w:eastAsia="Arial" w:hAnsi="Arial"/>
+          <w:b/>
+          <w:bCs/>
+          <w:color w:val="1B4F72"/>
+          <w:sz w:val="26"/>
+          <w:szCs w:val="26"/>
+        </w:rPr>
+        <w:t xml:space="preserve">9.1 Cuenta de Prueba del Consultor</w:t>
+      </w:r>
+    </w:p>
+    <w:tbl>
+      <w:tblPr>
+        <w:tblW w:type="dxa" w:w="9360"/>
+        <w:tblBorders>
+          <w:top w:val="single" w:color="auto" w:sz="4"/>
+          <w:left w:val="single" w:color="auto" w:sz="4"/>
+          <w:bottom w:val="single" w:color="auto" w:sz="4"/>
+          <w:right w:val="single" w:color="auto" w:sz="4"/>
+          <w:insideH w:val="single" w:color="auto" w:sz="4"/>
+          <w:insideV w:val="single" w:color="auto" w:sz="4"/>
+        </w:tblBorders>
+      </w:tblPr>
+      <w:tblGrid>
+        <w:gridCol w:w="3120"/>
+        <w:gridCol w:w="3120"/>
+        <w:gridCol w:w="3120"/>
+      </w:tblGrid>
+      <w:tr>
+        <w:tc>
+          <w:tcPr>
+            <w:tcW w:type="dxa" w:w="3120"/>
+            <w:shd w:fill="1B4F72" w:val="clear"/>
+            <w:tcMar>
+              <w:top w:type="dxa" w:w="80"/>
+              <w:left w:type="dxa" w:w="120"/>
+              <w:bottom w:type="dxa" w:w="80"/>
+              <w:right w:type="dxa" w:w="120"/>
+            </w:tcMar>
+          </w:tcPr>
+          <w:p>
+            <w:r>
+              <w:rPr>
+                <w:rFonts w:ascii="Arial" w:hAnsi="Arial"/>
+                <w:b/>
+                <w:color w:val="FFFFFF"/>
+                <w:sz w:val="20"/>
+              </w:rPr>
+              <w:t>Cuenta</w:t>
+            </w:r>
+          </w:p>
+        </w:tc>
+        <w:tc>
+          <w:tcPr>
+            <w:tcW w:type="dxa" w:w="3120"/>
+            <w:shd w:fill="1B4F72" w:val="clear"/>
+            <w:tcMar>
+              <w:top w:type="dxa" w:w="80"/>
+              <w:left w:type="dxa" w:w="120"/>
+              <w:bottom w:type="dxa" w:w="80"/>
+              <w:right w:type="dxa" w:w="120"/>
+            </w:tcMar>
+          </w:tcPr>
+          <w:p>
+            <w:r>
+              <w:rPr>
+                <w:rFonts w:ascii="Arial" w:hAnsi="Arial"/>
+                <w:b/>
+                <w:color w:val="FFFFFF"/>
+                <w:sz w:val="20"/>
+              </w:rPr>
+              <w:t>Contraseña</w:t>
+            </w:r>
+          </w:p>
+        </w:tc>
+        <w:tc>
+          <w:tcPr>
+            <w:tcW w:type="dxa" w:w="3120"/>
+            <w:shd w:fill="1B4F72" w:val="clear"/>
+            <w:tcMar>
+              <w:top w:type="dxa" w:w="80"/>
+              <w:left w:type="dxa" w:w="120"/>
+              <w:bottom w:type="dxa" w:w="80"/>
+              <w:right w:type="dxa" w:w="120"/>
+            </w:tcMar>
+          </w:tcPr>
+          <w:p>
+            <w:r>
+              <w:rPr>
+                <w:rFonts w:ascii="Arial" w:hAnsi="Arial"/>
+                <w:b/>
+                <w:color w:val="FFFFFF"/>
+                <w:sz w:val="20"/>
+              </w:rPr>
+              <w:t>Uso</w:t>
+            </w:r>
+          </w:p>
+        </w:tc>
+      </w:tr>
+      <w:tr>
+        <w:tc>
+          <w:tcPr>
+            <w:tcW w:type="dxa" w:w="3120"/>
+            <w:shd w:fill="FFFFFF" w:val="clear"/>
+            <w:tcMar>
+              <w:top w:type="dxa" w:w="80"/>
+              <w:left w:type="dxa" w:w="120"/>
+              <w:bottom w:type="dxa" w:w="80"/>
+              <w:right w:type="dxa" w:w="120"/>
+            </w:tcMar>
+          </w:tcPr>
+          <w:p>
+            <w:r>
+              <w:rPr>
+                <w:rFonts w:ascii="Arial" w:hAnsi="Arial"/>
+                <w:b/>
+                <w:color w:val="2980B9"/>
+                <w:sz w:val="20"/>
+              </w:rPr>
+              <w:t>consultor.qa@fne.cl</w:t>
+            </w:r>
+          </w:p>
+        </w:tc>
+        <w:tc>
+          <w:tcPr>
+            <w:tcW w:type="dxa" w:w="3120"/>
+            <w:shd w:fill="FFFFFF" w:val="clear"/>
+            <w:tcMar>
+              <w:top w:type="dxa" w:w="80"/>
+              <w:left w:type="dxa" w:w="120"/>
+              <w:bottom w:type="dxa" w:w="80"/>
+              <w:right w:type="dxa" w:w="120"/>
+            </w:tcMar>
+          </w:tcPr>
+          <w:p>
+            <w:r>
+              <w:rPr>
+                <w:rFonts w:ascii="Arial" w:hAnsi="Arial"/>
+                <w:b/>
+                <w:color w:val="2980B9"/>
+                <w:sz w:val="20"/>
+              </w:rPr>
+              <w:t>TestQA2026!</w:t>
+            </w:r>
+          </w:p>
+        </w:tc>
+        <w:tc>
+          <w:tcPr>
+            <w:tcW w:type="dxa" w:w="3120"/>
+            <w:shd w:fill="FFFFFF" w:val="clear"/>
+            <w:tcMar>
+              <w:top w:type="dxa" w:w="80"/>
+              <w:left w:type="dxa" w:w="120"/>
+              <w:bottom w:type="dxa" w:w="80"/>
+              <w:right w:type="dxa" w:w="120"/>
+            </w:tcMar>
+          </w:tcPr>
+          <w:p>
+            <w:r>
+              <w:rPr>
+                <w:rFonts w:ascii="Arial" w:hAnsi="Arial"/>
+                <w:b/>
+                <w:color w:val="2C3E50"/>
+                <w:sz w:val="20"/>
+              </w:rPr>
+              <w:t>Cuenta principal de consultor</w:t>
+            </w:r>
+          </w:p>
+        </w:tc>
+      </w:tr>
+    </w:tbl>
+    <w:p>
+      <w:pPr>
+        <w:spacing w:before="200" w:after="100"/>
+      </w:pPr>
+      <w:r>
+        <w:rPr>
+          <w:rFonts w:ascii="Arial" w:cs="Arial" w:eastAsia="Arial" w:hAnsi="Arial"/>
+          <w:b/>
+          <w:bCs/>
+          <w:color w:val="1B4F72"/>
+          <w:sz w:val="26"/>
+          <w:szCs w:val="26"/>
+        </w:rPr>
+        <w:t xml:space="preserve">9.2 Categorías de Prueba del Consultor</w:t>
+      </w:r>
+    </w:p>
+    <w:p>
+      <w:pPr>
+        <w:spacing w:after="100"/>
+      </w:pPr>
+      <w:r>
+        <w:rPr>
+          <w:rFonts w:ascii="Arial" w:cs="Arial" w:eastAsia="Arial" w:hAnsi="Arial"/>
+          <w:color w:val="2C3E50"/>
+          <w:sz w:val="22"/>
+          <w:szCs w:val="22"/>
+        </w:rPr>
+        <w:t xml:space="preserve">Los escenarios del consultor usan los mismos códigos PB, CA y EC, pero con categorías adicionales:</w:t>
+      </w:r>
+    </w:p>
+    <w:tbl>
+      <w:tblPr>
+        <w:tblW w:type="dxa" w:w="9360"/>
+        <w:tblBorders>
+          <w:top w:val="single" w:color="auto" w:sz="4"/>
+          <w:left w:val="single" w:color="auto" w:sz="4"/>
+          <w:bottom w:val="single" w:color="auto" w:sz="4"/>
+          <w:right w:val="single" w:color="auto" w:sz="4"/>
+          <w:insideH w:val="single" w:color="auto" w:sz="4"/>
+          <w:insideV w:val="single" w:color="auto" w:sz="4"/>
+        </w:tblBorders>
+      </w:tblPr>
+      <w:tblGrid>
+        <w:gridCol w:w="1200"/>
+        <w:gridCol w:w="3000"/>
+        <w:gridCol w:w="5160"/>
+      </w:tblGrid>
+      <w:tr>
+        <w:tc>
+          <w:tcPr>
+            <w:tcW w:type="dxa" w:w="1200"/>
+            <w:shd w:fill="1B4F72" w:val="clear"/>
+            <w:tcMar>
+              <w:top w:type="dxa" w:w="80"/>
+              <w:left w:type="dxa" w:w="120"/>
+              <w:bottom w:type="dxa" w:w="80"/>
+              <w:right w:type="dxa" w:w="120"/>
+            </w:tcMar>
+          </w:tcPr>
+          <w:p>
+            <w:r>
+              <w:rPr>
+                <w:rFonts w:ascii="Arial" w:hAnsi="Arial"/>
+                <w:b/>
+                <w:color w:val="FFFFFF"/>
+                <w:sz w:val="20"/>
+              </w:rPr>
+              <w:t>Código</w:t>
+            </w:r>
+          </w:p>
+        </w:tc>
+        <w:tc>
+          <w:tcPr>
+            <w:tcW w:type="dxa" w:w="3000"/>
+            <w:shd w:fill="1B4F72" w:val="clear"/>
+            <w:tcMar>
+              <w:top w:type="dxa" w:w="80"/>
+              <w:left w:type="dxa" w:w="120"/>
+              <w:bottom w:type="dxa" w:w="80"/>
+              <w:right w:type="dxa" w:w="120"/>
+            </w:tcMar>
+          </w:tcPr>
+          <w:p>
+            <w:r>
+              <w:rPr>
+                <w:rFonts w:ascii="Arial" w:hAnsi="Arial"/>
+                <w:b/>
+                <w:color w:val="FFFFFF"/>
+                <w:sz w:val="20"/>
+              </w:rPr>
+              <w:t>Categoría</w:t>
+            </w:r>
+          </w:p>
+        </w:tc>
+        <w:tc>
+          <w:tcPr>
+            <w:tcW w:type="dxa" w:w="5160"/>
+            <w:shd w:fill="1B4F72" w:val="clear"/>
+            <w:tcMar>
+              <w:top w:type="dxa" w:w="80"/>
+              <w:left w:type="dxa" w:w="120"/>
+              <w:bottom w:type="dxa" w:w="80"/>
+              <w:right w:type="dxa" w:w="120"/>
+            </w:tcMar>
+          </w:tcPr>
+          <w:p>
+            <w:r>
+              <w:rPr>
+                <w:rFonts w:ascii="Arial" w:hAnsi="Arial"/>
+                <w:b/>
+                <w:color w:val="FFFFFF"/>
+                <w:sz w:val="20"/>
+              </w:rPr>
+              <w:t>¿Qué se prueba?</w:t>
+            </w:r>
+          </w:p>
+        </w:tc>
+      </w:tr>
+      <w:tr>
+        <w:tc>
+          <w:tcPr>
+            <w:tcW w:type="dxa" w:w="1200"/>
+            <w:shd w:fill="FFFFFF" w:val="clear"/>
+            <w:tcMar>
+              <w:top w:type="dxa" w:w="80"/>
+              <w:left w:type="dxa" w:w="120"/>
+              <w:bottom w:type="dxa" w:w="80"/>
+              <w:right w:type="dxa" w:w="120"/>
+            </w:tcMar>
+          </w:tcPr>
+          <w:p>
+            <w:r>
+              <w:rPr>
+                <w:rFonts w:ascii="Arial" w:hAnsi="Arial"/>
+                <w:b/>
+                <w:sz w:val="20"/>
+              </w:rPr>
+              <w:t>PB</w:t>
+            </w:r>
+          </w:p>
+        </w:tc>
+        <w:tc>
+          <w:tcPr>
+            <w:tcW w:type="dxa" w:w="3000"/>
+            <w:shd w:fill="FFFFFF" w:val="clear"/>
+            <w:tcMar>
+              <w:top w:type="dxa" w:w="80"/>
+              <w:left w:type="dxa" w:w="120"/>
+              <w:bottom w:type="dxa" w:w="80"/>
+              <w:right w:type="dxa" w:w="120"/>
+            </w:tcMar>
+          </w:tcPr>
+          <w:p>
+            <w:r>
+              <w:rPr>
+                <w:rFonts w:ascii="Arial" w:hAnsi="Arial"/>
+                <w:sz w:val="20"/>
+              </w:rPr>
+              <w:t>Límites de Permisos</w:t>
+            </w:r>
+          </w:p>
+        </w:tc>
+        <w:tc>
+          <w:tcPr>
+            <w:tcW w:type="dxa" w:w="5160"/>
+            <w:shd w:fill="FFFFFF" w:val="clear"/>
+            <w:tcMar>
+              <w:top w:type="dxa" w:w="80"/>
+              <w:left w:type="dxa" w:w="120"/>
+              <w:bottom w:type="dxa" w:w="80"/>
+              <w:right w:type="dxa" w:w="120"/>
+            </w:tcMar>
+          </w:tcPr>
+          <w:p>
+            <w:r>
+              <w:rPr>
+                <w:rFonts w:ascii="Arial" w:hAnsi="Arial"/>
+                <w:sz w:val="20"/>
+              </w:rPr>
+              <w:t>Que el consultor NO pueda acceder a funciones de admin</w:t>
+            </w:r>
+          </w:p>
+        </w:tc>
+      </w:tr>
+      <w:tr>
+        <w:tc>
+          <w:tcPr>
+            <w:tcW w:type="dxa" w:w="1200"/>
+            <w:shd w:fill="F2F3F4" w:val="clear"/>
+            <w:tcMar>
+              <w:top w:type="dxa" w:w="80"/>
+              <w:left w:type="dxa" w:w="120"/>
+              <w:bottom w:type="dxa" w:w="80"/>
+              <w:right w:type="dxa" w:w="120"/>
+            </w:tcMar>
+          </w:tcPr>
+          <w:p>
+            <w:r>
+              <w:rPr>
+                <w:rFonts w:ascii="Arial" w:hAnsi="Arial"/>
+                <w:b/>
+                <w:sz w:val="20"/>
+              </w:rPr>
+              <w:t>CA</w:t>
+            </w:r>
+          </w:p>
+        </w:tc>
+        <w:tc>
+          <w:tcPr>
+            <w:tcW w:type="dxa" w:w="3000"/>
+            <w:shd w:fill="F2F3F4" w:val="clear"/>
+            <w:tcMar>
+              <w:top w:type="dxa" w:w="80"/>
+              <w:left w:type="dxa" w:w="120"/>
+              <w:bottom w:type="dxa" w:w="80"/>
+              <w:right w:type="dxa" w:w="120"/>
+            </w:tcMar>
+          </w:tcPr>
+          <w:p>
+            <w:r>
+              <w:rPr>
+                <w:rFonts w:ascii="Arial" w:hAnsi="Arial"/>
+                <w:sz w:val="20"/>
+              </w:rPr>
+              <w:t>Acceso Correcto</w:t>
+            </w:r>
+          </w:p>
+        </w:tc>
+        <w:tc>
+          <w:tcPr>
+            <w:tcW w:type="dxa" w:w="5160"/>
+            <w:shd w:fill="F2F3F4" w:val="clear"/>
+            <w:tcMar>
+              <w:top w:type="dxa" w:w="80"/>
+              <w:left w:type="dxa" w:w="120"/>
+              <w:bottom w:type="dxa" w:w="80"/>
+              <w:right w:type="dxa" w:w="120"/>
+            </w:tcMar>
+          </w:tcPr>
+          <w:p>
+            <w:r>
+              <w:rPr>
+                <w:rFonts w:ascii="Arial" w:hAnsi="Arial"/>
+                <w:sz w:val="20"/>
+              </w:rPr>
+              <w:t>Que el consultor SÍ pueda ver evaluaciones, reportes, quizzes</w:t>
+            </w:r>
+          </w:p>
+        </w:tc>
+      </w:tr>
+      <w:tr>
+        <w:tc>
+          <w:tcPr>
+            <w:tcW w:type="dxa" w:w="1200"/>
+            <w:shd w:fill="FFFFFF" w:val="clear"/>
+            <w:tcMar>
+              <w:top w:type="dxa" w:w="80"/>
+              <w:left w:type="dxa" w:w="120"/>
+              <w:bottom w:type="dxa" w:w="80"/>
+              <w:right w:type="dxa" w:w="120"/>
+            </w:tcMar>
+          </w:tcPr>
+          <w:p>
+            <w:r>
+              <w:rPr>
+                <w:rFonts w:ascii="Arial" w:hAnsi="Arial"/>
+                <w:b/>
+                <w:sz w:val="20"/>
+              </w:rPr>
+              <w:t>SS</w:t>
+            </w:r>
+          </w:p>
+        </w:tc>
+        <w:tc>
+          <w:tcPr>
+            <w:tcW w:type="dxa" w:w="3000"/>
+            <w:shd w:fill="FFFFFF" w:val="clear"/>
+            <w:tcMar>
+              <w:top w:type="dxa" w:w="80"/>
+              <w:left w:type="dxa" w:w="120"/>
+              <w:bottom w:type="dxa" w:w="80"/>
+              <w:right w:type="dxa" w:w="120"/>
+            </w:tcMar>
+          </w:tcPr>
+          <w:p>
+            <w:r>
+              <w:rPr>
+                <w:rFonts w:ascii="Arial" w:hAnsi="Arial"/>
+                <w:sz w:val="20"/>
+              </w:rPr>
+              <w:t>Alcance de Escuela</w:t>
+            </w:r>
+          </w:p>
+        </w:tc>
+        <w:tc>
+          <w:tcPr>
+            <w:tcW w:type="dxa" w:w="5160"/>
+            <w:shd w:fill="FFFFFF" w:val="clear"/>
+            <w:tcMar>
+              <w:top w:type="dxa" w:w="80"/>
+              <w:left w:type="dxa" w:w="120"/>
+              <w:bottom w:type="dxa" w:w="80"/>
+              <w:right w:type="dxa" w:w="120"/>
+            </w:tcMar>
+          </w:tcPr>
+          <w:p>
+            <w:r>
+              <w:rPr>
+                <w:rFonts w:ascii="Arial" w:hAnsi="Arial"/>
+                <w:sz w:val="20"/>
+              </w:rPr>
+              <w:t>Que el consultor solo vea datos de su escuela asignada</w:t>
+            </w:r>
+          </w:p>
+        </w:tc>
+      </w:tr>
+      <w:tr>
+        <w:tc>
+          <w:tcPr>
+            <w:tcW w:type="dxa" w:w="1200"/>
+            <w:shd w:fill="F2F3F4" w:val="clear"/>
+            <w:tcMar>
+              <w:top w:type="dxa" w:w="80"/>
+              <w:left w:type="dxa" w:w="120"/>
+              <w:bottom w:type="dxa" w:w="80"/>
+              <w:right w:type="dxa" w:w="120"/>
+            </w:tcMar>
+          </w:tcPr>
+          <w:p>
+            <w:r>
+              <w:rPr>
+                <w:rFonts w:ascii="Arial" w:hAnsi="Arial"/>
+                <w:b/>
+                <w:sz w:val="20"/>
+              </w:rPr>
+              <w:t>SV</w:t>
+            </w:r>
+          </w:p>
+        </w:tc>
+        <w:tc>
+          <w:tcPr>
+            <w:tcW w:type="dxa" w:w="3000"/>
+            <w:shd w:fill="F2F3F4" w:val="clear"/>
+            <w:tcMar>
+              <w:top w:type="dxa" w:w="80"/>
+              <w:left w:type="dxa" w:w="120"/>
+              <w:bottom w:type="dxa" w:w="80"/>
+              <w:right w:type="dxa" w:w="120"/>
+            </w:tcMar>
+          </w:tcPr>
+          <w:p>
+            <w:r>
+              <w:rPr>
+                <w:rFonts w:ascii="Arial" w:hAnsi="Arial"/>
+                <w:sz w:val="20"/>
+              </w:rPr>
+              <w:t>Menú Lateral</w:t>
+            </w:r>
+          </w:p>
+        </w:tc>
+        <w:tc>
+          <w:tcPr>
+            <w:tcW w:type="dxa" w:w="5160"/>
+            <w:shd w:fill="F2F3F4" w:val="clear"/>
+            <w:tcMar>
+              <w:top w:type="dxa" w:w="80"/>
+              <w:left w:type="dxa" w:w="120"/>
+              <w:bottom w:type="dxa" w:w="80"/>
+              <w:right w:type="dxa" w:w="120"/>
+            </w:tcMar>
+          </w:tcPr>
+          <w:p>
+            <w:r>
+              <w:rPr>
+                <w:rFonts w:ascii="Arial" w:hAnsi="Arial"/>
+                <w:sz w:val="20"/>
+              </w:rPr>
+              <w:t>Que el sidebar muestre solo opciones del consultor (25 verificaciones)</w:t>
+            </w:r>
+          </w:p>
+        </w:tc>
+      </w:tr>
+      <w:tr>
+        <w:tc>
+          <w:tcPr>
+            <w:tcW w:type="dxa" w:w="1200"/>
+            <w:shd w:fill="FFFFFF" w:val="clear"/>
+            <w:tcMar>
+              <w:top w:type="dxa" w:w="80"/>
+              <w:left w:type="dxa" w:w="120"/>
+              <w:bottom w:type="dxa" w:w="80"/>
+              <w:right w:type="dxa" w:w="120"/>
+            </w:tcMar>
+          </w:tcPr>
+          <w:p>
+            <w:r>
+              <w:rPr>
+                <w:rFonts w:ascii="Arial" w:hAnsi="Arial"/>
+                <w:b/>
+                <w:sz w:val="20"/>
+              </w:rPr>
+              <w:t>EC</w:t>
+            </w:r>
+          </w:p>
+        </w:tc>
+        <w:tc>
+          <w:tcPr>
+            <w:tcW w:type="dxa" w:w="3000"/>
+            <w:shd w:fill="FFFFFF" w:val="clear"/>
+            <w:tcMar>
+              <w:top w:type="dxa" w:w="80"/>
+              <w:left w:type="dxa" w:w="120"/>
+              <w:bottom w:type="dxa" w:w="80"/>
+              <w:right w:type="dxa" w:w="120"/>
+            </w:tcMar>
+          </w:tcPr>
+          <w:p>
+            <w:r>
+              <w:rPr>
+                <w:rFonts w:ascii="Arial" w:hAnsi="Arial"/>
+                <w:sz w:val="20"/>
+              </w:rPr>
+              <w:t>Casos Especiales</w:t>
+            </w:r>
+          </w:p>
+        </w:tc>
+        <w:tc>
+          <w:tcPr>
+            <w:tcW w:type="dxa" w:w="5160"/>
+            <w:shd w:fill="FFFFFF" w:val="clear"/>
+            <w:tcMar>
+              <w:top w:type="dxa" w:w="80"/>
+              <w:left w:type="dxa" w:w="120"/>
+              <w:bottom w:type="dxa" w:w="80"/>
+              <w:right w:type="dxa" w:w="120"/>
+            </w:tcMar>
+          </w:tcPr>
+          <w:p>
+            <w:r>
+              <w:rPr>
+                <w:rFonts w:ascii="Arial" w:hAnsi="Arial"/>
+                <w:sz w:val="20"/>
+              </w:rPr>
+              <w:t>Múltiples roles, sesión expirada, consultor sin escuela</w:t>
+            </w:r>
+          </w:p>
+        </w:tc>
+      </w:tr>
+    </w:tbl>
+    <w:p>
+      <w:pPr>
+        <w:spacing w:before="200" w:after="100"/>
+      </w:pPr>
+      <w:r>
+        <w:rPr>
+          <w:rFonts w:ascii="Arial" w:cs="Arial" w:eastAsia="Arial" w:hAnsi="Arial"/>
+          <w:b/>
+          <w:bCs/>
+          <w:color w:val="1B4F72"/>
+          <w:sz w:val="26"/>
+          <w:szCs w:val="26"/>
+        </w:rPr>
+        <w:t xml:space="preserve">9.3 Diferencias con las Pruebas de Docente</w:t>
+      </w:r>
+    </w:p>
+    <w:p>
+      <w:pPr>
+        <w:spacing w:after="100"/>
+      </w:pPr>
+      <w:r>
+        <w:rPr>
+          <w:rFonts w:ascii="Arial" w:cs="Arial" w:eastAsia="Arial" w:hAnsi="Arial"/>
+          <w:color w:val="2C3E50"/>
+          <w:sz w:val="22"/>
+          <w:szCs w:val="22"/>
+        </w:rPr>
+        <w:t xml:space="preserve">El consultor tiene acceso a funciones que el docente no tiene, como: Revisión de Quizzes (calificar preguntas abiertas), Constructor de Evaluaciones (solo lectura), Reportes Detallados (datos de su escuela), Contexto Transversal, Plan de Migración, y Vista de Tareas. Sin embargo, el consultor NO puede crear cursos, gestionar usuarios, ni acceder a funciones de administrador.</w:t>
+      </w:r>
+    </w:p>
+    <w:p>
+      <w:pPr>
+        <w:spacing w:after="200"/>
+      </w:pPr>
+      <w:r>
+        <w:rPr>
+          <w:rFonts w:ascii="Arial" w:cs="Arial" w:eastAsia="Arial" w:hAnsi="Arial"/>
+          <w:color w:val="2C3E50"/>
+          <w:sz w:val="22"/>
+          <w:szCs w:val="22"/>
+        </w:rPr>
+        <w:t xml:space="preserve">El procedimiento de prueba es idéntico: ingresa con la cuenta de consultor, ve a /qa, y sigue los pasos del panel flotante.</w:t>
+      </w:r>
     </w:p>
     <w:p>
       <w:pPr>

</xml_diff>